<commit_message>
Update Quality Control Form Template.docx
</commit_message>
<xml_diff>
--- a/Quality Control Form Template.docx
+++ b/Quality Control Form Template.docx
@@ -1,6 +1,6 @@
 
 <file path=word/document.xml><?xml version="1.0" encoding="utf-8"?>
-<w:document xmlns:wpc="http://schemas.microsoft.com/office/word/2010/wordprocessingCanvas" xmlns:cx="http://schemas.microsoft.com/office/drawing/2014/chartex" xmlns:cx1="http://schemas.microsoft.com/office/drawing/2015/9/8/chartex" xmlns:cx2="http://schemas.microsoft.com/office/drawing/2015/10/21/chartex" xmlns:cx3="http://schemas.microsoft.com/office/drawing/2016/5/9/chartex" xmlns:cx4="http://schemas.microsoft.com/office/drawing/2016/5/10/chartex" xmlns:cx5="http://schemas.microsoft.com/office/drawing/2016/5/11/chartex" xmlns:cx6="http://schemas.microsoft.com/office/drawing/2016/5/12/chartex" xmlns:cx7="http://schemas.microsoft.com/office/drawing/2016/5/13/chartex" xmlns:cx8="http://schemas.microsoft.com/office/drawing/2016/5/14/chartex" xmlns:mc="http://schemas.openxmlformats.org/markup-compatibility/2006" xmlns:aink="http://schemas.microsoft.com/office/drawing/2016/ink" xmlns:am3d="http://schemas.microsoft.com/office/drawing/2017/model3d" xmlns:o="urn:schemas-microsoft-com:office:office" xmlns:oel="http://schemas.microsoft.com/office/2019/extlst" xmlns:r="http://schemas.openxmlformats.org/officeDocument/2006/relationships" xmlns:m="http://schemas.openxmlformats.org/officeDocument/2006/math" xmlns:v="urn:schemas-microsoft-com:vml" xmlns:wp14="http://schemas.microsoft.com/office/word/2010/wordprocessingDrawing" xmlns:wp="http://schemas.openxmlformats.org/drawingml/2006/wordprocessingDrawing" xmlns:w10="urn:schemas-microsoft-com:office:word" xmlns:w="http://schemas.openxmlformats.org/wordprocessingml/2006/main" xmlns:w14="http://schemas.microsoft.com/office/word/2010/wordml" xmlns:w15="http://schemas.microsoft.com/office/word/2012/wordml" xmlns:w16cex="http://schemas.microsoft.com/office/word/2018/wordml/cex" xmlns:w16cid="http://schemas.microsoft.com/office/word/2016/wordml/cid" xmlns:w16="http://schemas.microsoft.com/office/word/2018/wordml" xmlns:w16du="http://schemas.microsoft.com/office/word/2023/wordml/word16du" xmlns:w16sdtdh="http://schemas.microsoft.com/office/word/2020/wordml/sdtdatahash" xmlns:w16se="http://schemas.microsoft.com/office/word/2015/wordml/symex" xmlns:wpg="http://schemas.microsoft.com/office/word/2010/wordprocessingGroup" xmlns:wpi="http://schemas.microsoft.com/office/word/2010/wordprocessingInk" xmlns:wne="http://schemas.microsoft.com/office/word/2006/wordml" xmlns:wps="http://schemas.microsoft.com/office/word/2010/wordprocessingShape" xmlns:a="http://schemas.openxmlformats.org/drawingml/2006/main" xmlns:pic="http://schemas.openxmlformats.org/drawingml/2006/picture" xmlns:a14="http://schemas.microsoft.com/office/drawing/2010/main" mc:Ignorable="w14 w15 w16se w16cid w16 w16cex w16sdtdh w16du wp14">
+<w:document xmlns:wpc="http://schemas.microsoft.com/office/word/2010/wordprocessingCanvas" xmlns:cx="http://schemas.microsoft.com/office/drawing/2014/chartex" xmlns:cx1="http://schemas.microsoft.com/office/drawing/2015/9/8/chartex" xmlns:cx2="http://schemas.microsoft.com/office/drawing/2015/10/21/chartex" xmlns:cx3="http://schemas.microsoft.com/office/drawing/2016/5/9/chartex" xmlns:cx4="http://schemas.microsoft.com/office/drawing/2016/5/10/chartex" xmlns:cx5="http://schemas.microsoft.com/office/drawing/2016/5/11/chartex" xmlns:cx6="http://schemas.microsoft.com/office/drawing/2016/5/12/chartex" xmlns:cx7="http://schemas.microsoft.com/office/drawing/2016/5/13/chartex" xmlns:cx8="http://schemas.microsoft.com/office/drawing/2016/5/14/chartex" xmlns:mc="http://schemas.openxmlformats.org/markup-compatibility/2006" xmlns:aink="http://schemas.microsoft.com/office/drawing/2016/ink" xmlns:am3d="http://schemas.microsoft.com/office/drawing/2017/model3d" xmlns:o="urn:schemas-microsoft-com:office:office" xmlns:oel="http://schemas.microsoft.com/office/2019/extlst" xmlns:r="http://schemas.openxmlformats.org/officeDocument/2006/relationships" xmlns:m="http://schemas.openxmlformats.org/officeDocument/2006/math" xmlns:v="urn:schemas-microsoft-com:vml" xmlns:wp14="http://schemas.microsoft.com/office/word/2010/wordprocessingDrawing" xmlns:wp="http://schemas.openxmlformats.org/drawingml/2006/wordprocessingDrawing" xmlns:w10="urn:schemas-microsoft-com:office:word" xmlns:w="http://schemas.openxmlformats.org/wordprocessingml/2006/main" xmlns:w14="http://schemas.microsoft.com/office/word/2010/wordml" xmlns:w15="http://schemas.microsoft.com/office/word/2012/wordml" xmlns:w16cex="http://schemas.microsoft.com/office/word/2018/wordml/cex" xmlns:w16cid="http://schemas.microsoft.com/office/word/2016/wordml/cid" xmlns:w16="http://schemas.microsoft.com/office/word/2018/wordml" xmlns:w16du="http://schemas.microsoft.com/office/word/2023/wordml/word16du" xmlns:w16sdtdh="http://schemas.microsoft.com/office/word/2020/wordml/sdtdatahash" xmlns:w16sdtfl="http://schemas.microsoft.com/office/word/2024/wordml/sdtformatlock" xmlns:w16se="http://schemas.microsoft.com/office/word/2015/wordml/symex" xmlns:wpg="http://schemas.microsoft.com/office/word/2010/wordprocessingGroup" xmlns:wpi="http://schemas.microsoft.com/office/word/2010/wordprocessingInk" xmlns:wne="http://schemas.microsoft.com/office/word/2006/wordml" xmlns:wps="http://schemas.microsoft.com/office/word/2010/wordprocessingShape" mc:Ignorable="w14 w15 w16se w16cid w16 w16cex w16sdtdh w16sdtfl w16du wp14">
   <w:background w:color="F7F5E8"/>
   <w:body>
     <w:p>
@@ -161,7 +161,11 @@
             <w:tcW w:w="5335" w:type="dxa"/>
             <w:shd w:val="clear" w:color="auto" w:fill="F7CAAC" w:themeFill="accent2" w:themeFillTint="66"/>
           </w:tcPr>
-          <w:p/>
+          <w:p>
+            <w:r>
+              <w:t>SELECT</w:t>
+            </w:r>
+          </w:p>
         </w:tc>
       </w:tr>
       <w:tr>
@@ -530,7 +534,6 @@
         <w:tc>
           <w:tcPr>
             <w:tcW w:w="1530" w:type="dxa"/>
-            <w:tcMar/>
           </w:tcPr>
           <w:p>
             <w:pPr>
@@ -551,7 +554,6 @@
         <w:tc>
           <w:tcPr>
             <w:tcW w:w="2382" w:type="dxa"/>
-            <w:tcMar/>
           </w:tcPr>
           <w:p>
             <w:pPr>
@@ -572,7 +574,6 @@
         <w:tc>
           <w:tcPr>
             <w:tcW w:w="1887" w:type="dxa"/>
-            <w:tcMar/>
           </w:tcPr>
           <w:p>
             <w:pPr>
@@ -593,7 +594,6 @@
         <w:tc>
           <w:tcPr>
             <w:tcW w:w="1770" w:type="dxa"/>
-            <w:tcMar/>
           </w:tcPr>
           <w:p>
             <w:pPr>
@@ -614,7 +614,6 @@
         <w:tc>
           <w:tcPr>
             <w:tcW w:w="1447" w:type="dxa"/>
-            <w:tcMar/>
           </w:tcPr>
           <w:p>
             <w:pPr>
@@ -638,7 +637,6 @@
           <w:tcPr>
             <w:tcW w:w="1530" w:type="dxa"/>
             <w:shd w:val="clear" w:color="auto" w:fill="D0CECE" w:themeFill="background2" w:themeFillShade="E6"/>
-            <w:tcMar/>
           </w:tcPr>
           <w:p>
             <w:pPr>
@@ -660,12 +658,6 @@
                 <w:iCs/>
               </w:rPr>
               <w:br/>
-            </w:r>
-            <w:r>
-              <w:rPr>
-                <w:i/>
-                <w:iCs/>
-              </w:rPr>
               <w:t>(Example Row – DELETE)</w:t>
             </w:r>
           </w:p>
@@ -674,7 +666,6 @@
           <w:tcPr>
             <w:tcW w:w="2382" w:type="dxa"/>
             <w:shd w:val="clear" w:color="auto" w:fill="D0CECE" w:themeFill="background2" w:themeFillShade="E6"/>
-            <w:tcMar/>
           </w:tcPr>
           <w:p>
             <w:pPr>
@@ -696,7 +687,6 @@
           <w:tcPr>
             <w:tcW w:w="1887" w:type="dxa"/>
             <w:shd w:val="clear" w:color="auto" w:fill="D0CECE" w:themeFill="background2" w:themeFillShade="E6"/>
-            <w:tcMar/>
           </w:tcPr>
           <w:p>
             <w:pPr>
@@ -718,7 +708,6 @@
           <w:tcPr>
             <w:tcW w:w="1770" w:type="dxa"/>
             <w:shd w:val="clear" w:color="auto" w:fill="D0CECE" w:themeFill="background2" w:themeFillShade="E6"/>
-            <w:tcMar/>
           </w:tcPr>
           <w:p>
             <w:pPr>
@@ -740,7 +729,6 @@
           <w:tcPr>
             <w:tcW w:w="1447" w:type="dxa"/>
             <w:shd w:val="clear" w:color="auto" w:fill="C5E0B3" w:themeFill="accent6" w:themeFillTint="66"/>
-            <w:tcMar/>
           </w:tcPr>
           <w:p>
             <w:pPr>
@@ -764,7 +752,6 @@
           <w:tcPr>
             <w:tcW w:w="1530" w:type="dxa"/>
             <w:shd w:val="clear" w:color="auto" w:fill="D0CECE" w:themeFill="background2" w:themeFillShade="E6"/>
-            <w:tcMar/>
           </w:tcPr>
           <w:p>
             <w:pPr>
@@ -786,12 +773,6 @@
                 <w:iCs/>
               </w:rPr>
               <w:br/>
-            </w:r>
-            <w:r>
-              <w:rPr>
-                <w:i/>
-                <w:iCs/>
-              </w:rPr>
               <w:t>(Example Row – DELETE)</w:t>
             </w:r>
           </w:p>
@@ -800,7 +781,6 @@
           <w:tcPr>
             <w:tcW w:w="2382" w:type="dxa"/>
             <w:shd w:val="clear" w:color="auto" w:fill="D0CECE" w:themeFill="background2" w:themeFillShade="E6"/>
-            <w:tcMar/>
           </w:tcPr>
           <w:p>
             <w:pPr>
@@ -822,7 +802,6 @@
           <w:tcPr>
             <w:tcW w:w="1887" w:type="dxa"/>
             <w:shd w:val="clear" w:color="auto" w:fill="D0CECE" w:themeFill="background2" w:themeFillShade="E6"/>
-            <w:tcMar/>
           </w:tcPr>
           <w:p>
             <w:pPr>
@@ -844,7 +823,6 @@
           <w:tcPr>
             <w:tcW w:w="1770" w:type="dxa"/>
             <w:shd w:val="clear" w:color="auto" w:fill="D0CECE" w:themeFill="background2" w:themeFillShade="E6"/>
-            <w:tcMar/>
           </w:tcPr>
           <w:p>
             <w:pPr>
@@ -866,7 +844,6 @@
           <w:tcPr>
             <w:tcW w:w="1447" w:type="dxa"/>
             <w:shd w:val="clear" w:color="auto" w:fill="FFC6C6"/>
-            <w:tcMar/>
           </w:tcPr>
           <w:p>
             <w:pPr>
@@ -889,7 +866,6 @@
         <w:tc>
           <w:tcPr>
             <w:tcW w:w="1530" w:type="dxa"/>
-            <w:tcMar/>
           </w:tcPr>
           <w:p>
             <w:r>
@@ -900,7 +876,6 @@
         <w:tc>
           <w:tcPr>
             <w:tcW w:w="2382" w:type="dxa"/>
-            <w:tcMar/>
           </w:tcPr>
           <w:p>
             <w:pPr>
@@ -921,14 +896,12 @@
         <w:tc>
           <w:tcPr>
             <w:tcW w:w="1887" w:type="dxa"/>
-            <w:tcMar/>
           </w:tcPr>
           <w:p/>
         </w:tc>
         <w:tc>
           <w:tcPr>
             <w:tcW w:w="1770" w:type="dxa"/>
-            <w:tcMar/>
           </w:tcPr>
           <w:p/>
         </w:tc>
@@ -936,13 +909,12 @@
           <w:tcPr>
             <w:tcW w:w="1447" w:type="dxa"/>
             <w:shd w:val="clear" w:color="auto" w:fill="70AD47" w:themeFill="accent6"/>
-            <w:tcMar/>
-          </w:tcPr>
-          <w:p>
-            <w:pPr>
-              <w:rPr>
-                <w:i w:val="1"/>
-                <w:iCs w:val="1"/>
+          </w:tcPr>
+          <w:p>
+            <w:pPr>
+              <w:rPr>
+                <w:i/>
+                <w:iCs/>
               </w:rPr>
             </w:pPr>
           </w:p>
@@ -952,7 +924,6 @@
         <w:tc>
           <w:tcPr>
             <w:tcW w:w="1530" w:type="dxa"/>
-            <w:tcMar/>
           </w:tcPr>
           <w:p>
             <w:r>
@@ -963,7 +934,6 @@
         <w:tc>
           <w:tcPr>
             <w:tcW w:w="2382" w:type="dxa"/>
-            <w:tcMar/>
           </w:tcPr>
           <w:p>
             <w:pPr>
@@ -984,21 +954,18 @@
         <w:tc>
           <w:tcPr>
             <w:tcW w:w="1887" w:type="dxa"/>
-            <w:tcMar/>
           </w:tcPr>
           <w:p/>
         </w:tc>
         <w:tc>
           <w:tcPr>
             <w:tcW w:w="1770" w:type="dxa"/>
-            <w:tcMar/>
           </w:tcPr>
           <w:p/>
         </w:tc>
         <w:tc>
           <w:tcPr>
             <w:tcW w:w="1447" w:type="dxa"/>
-            <w:tcMar/>
           </w:tcPr>
           <w:p/>
         </w:tc>
@@ -1007,7 +974,6 @@
         <w:tc>
           <w:tcPr>
             <w:tcW w:w="1530" w:type="dxa"/>
-            <w:tcMar/>
           </w:tcPr>
           <w:p>
             <w:r>
@@ -1018,7 +984,6 @@
         <w:tc>
           <w:tcPr>
             <w:tcW w:w="2382" w:type="dxa"/>
-            <w:tcMar/>
           </w:tcPr>
           <w:p>
             <w:pPr>
@@ -1039,21 +1004,18 @@
         <w:tc>
           <w:tcPr>
             <w:tcW w:w="1887" w:type="dxa"/>
-            <w:tcMar/>
           </w:tcPr>
           <w:p/>
         </w:tc>
         <w:tc>
           <w:tcPr>
             <w:tcW w:w="1770" w:type="dxa"/>
-            <w:tcMar/>
           </w:tcPr>
           <w:p/>
         </w:tc>
         <w:tc>
           <w:tcPr>
             <w:tcW w:w="1447" w:type="dxa"/>
-            <w:tcMar/>
           </w:tcPr>
           <w:p/>
         </w:tc>
@@ -1062,7 +1024,6 @@
         <w:tc>
           <w:tcPr>
             <w:tcW w:w="1530" w:type="dxa"/>
-            <w:tcMar/>
           </w:tcPr>
           <w:p>
             <w:r>
@@ -1073,7 +1034,6 @@
         <w:tc>
           <w:tcPr>
             <w:tcW w:w="2382" w:type="dxa"/>
-            <w:tcMar/>
           </w:tcPr>
           <w:p>
             <w:pPr>
@@ -1094,21 +1054,18 @@
         <w:tc>
           <w:tcPr>
             <w:tcW w:w="1887" w:type="dxa"/>
-            <w:tcMar/>
           </w:tcPr>
           <w:p/>
         </w:tc>
         <w:tc>
           <w:tcPr>
             <w:tcW w:w="1770" w:type="dxa"/>
-            <w:tcMar/>
           </w:tcPr>
           <w:p/>
         </w:tc>
         <w:tc>
           <w:tcPr>
             <w:tcW w:w="1447" w:type="dxa"/>
-            <w:tcMar/>
           </w:tcPr>
           <w:p/>
         </w:tc>
@@ -1117,7 +1074,6 @@
         <w:tc>
           <w:tcPr>
             <w:tcW w:w="1530" w:type="dxa"/>
-            <w:tcMar/>
           </w:tcPr>
           <w:p>
             <w:r>
@@ -1128,7 +1084,6 @@
         <w:tc>
           <w:tcPr>
             <w:tcW w:w="2382" w:type="dxa"/>
-            <w:tcMar/>
           </w:tcPr>
           <w:p>
             <w:pPr>
@@ -1149,21 +1104,18 @@
         <w:tc>
           <w:tcPr>
             <w:tcW w:w="1887" w:type="dxa"/>
-            <w:tcMar/>
           </w:tcPr>
           <w:p/>
         </w:tc>
         <w:tc>
           <w:tcPr>
             <w:tcW w:w="1770" w:type="dxa"/>
-            <w:tcMar/>
           </w:tcPr>
           <w:p/>
         </w:tc>
         <w:tc>
           <w:tcPr>
             <w:tcW w:w="1447" w:type="dxa"/>
-            <w:tcMar/>
           </w:tcPr>
           <w:p/>
         </w:tc>
@@ -1172,7 +1124,6 @@
         <w:tc>
           <w:tcPr>
             <w:tcW w:w="1530" w:type="dxa"/>
-            <w:tcMar/>
           </w:tcPr>
           <w:p>
             <w:r>
@@ -1183,7 +1134,6 @@
         <w:tc>
           <w:tcPr>
             <w:tcW w:w="2382" w:type="dxa"/>
-            <w:tcMar/>
           </w:tcPr>
           <w:p>
             <w:pPr>
@@ -1245,7 +1195,6 @@
         <w:tc>
           <w:tcPr>
             <w:tcW w:w="1887" w:type="dxa"/>
-            <w:tcMar/>
           </w:tcPr>
           <w:p>
             <w:pPr>
@@ -1259,14 +1208,12 @@
         <w:tc>
           <w:tcPr>
             <w:tcW w:w="1770" w:type="dxa"/>
-            <w:tcMar/>
           </w:tcPr>
           <w:p/>
         </w:tc>
         <w:tc>
           <w:tcPr>
             <w:tcW w:w="1447" w:type="dxa"/>
-            <w:tcMar/>
           </w:tcPr>
           <w:p/>
         </w:tc>
@@ -1275,7 +1222,6 @@
         <w:tc>
           <w:tcPr>
             <w:tcW w:w="1530" w:type="dxa"/>
-            <w:tcMar/>
           </w:tcPr>
           <w:p>
             <w:r>
@@ -1286,7 +1232,6 @@
         <w:tc>
           <w:tcPr>
             <w:tcW w:w="2382" w:type="dxa"/>
-            <w:tcMar/>
           </w:tcPr>
           <w:p>
             <w:pPr>
@@ -1325,14 +1270,7 @@
                 <w:i/>
                 <w:iCs/>
               </w:rPr>
-              <w:t xml:space="preserve"> 5 randomly </w:t>
-            </w:r>
-            <w:r>
-              <w:rPr>
-                <w:i/>
-                <w:iCs/>
-              </w:rPr>
-              <w:t>chosen r</w:t>
+              <w:t xml:space="preserve"> 5 randomly chosen r</w:t>
             </w:r>
             <w:r>
               <w:rPr>
@@ -1353,21 +1291,18 @@
         <w:tc>
           <w:tcPr>
             <w:tcW w:w="1887" w:type="dxa"/>
-            <w:tcMar/>
           </w:tcPr>
           <w:p/>
         </w:tc>
         <w:tc>
           <w:tcPr>
             <w:tcW w:w="1770" w:type="dxa"/>
-            <w:tcMar/>
           </w:tcPr>
           <w:p/>
         </w:tc>
         <w:tc>
           <w:tcPr>
             <w:tcW w:w="1447" w:type="dxa"/>
-            <w:tcMar/>
           </w:tcPr>
           <w:p/>
         </w:tc>
@@ -1376,7 +1311,6 @@
         <w:tc>
           <w:tcPr>
             <w:tcW w:w="1530" w:type="dxa"/>
-            <w:tcMar/>
           </w:tcPr>
           <w:p>
             <w:r>
@@ -1387,7 +1321,6 @@
         <w:tc>
           <w:tcPr>
             <w:tcW w:w="2382" w:type="dxa"/>
-            <w:tcMar/>
           </w:tcPr>
           <w:p>
             <w:pPr>
@@ -1410,21 +1343,18 @@
         <w:tc>
           <w:tcPr>
             <w:tcW w:w="1887" w:type="dxa"/>
-            <w:tcMar/>
           </w:tcPr>
           <w:p/>
         </w:tc>
         <w:tc>
           <w:tcPr>
             <w:tcW w:w="1770" w:type="dxa"/>
-            <w:tcMar/>
           </w:tcPr>
           <w:p/>
         </w:tc>
         <w:tc>
           <w:tcPr>
             <w:tcW w:w="1447" w:type="dxa"/>
-            <w:tcMar/>
           </w:tcPr>
           <w:p/>
         </w:tc>
@@ -1433,7 +1363,6 @@
         <w:tc>
           <w:tcPr>
             <w:tcW w:w="1530" w:type="dxa"/>
-            <w:tcMar/>
           </w:tcPr>
           <w:p>
             <w:r>
@@ -1444,7 +1373,6 @@
         <w:tc>
           <w:tcPr>
             <w:tcW w:w="2382" w:type="dxa"/>
-            <w:tcMar/>
           </w:tcPr>
           <w:p>
             <w:pPr>
@@ -1467,21 +1395,18 @@
         <w:tc>
           <w:tcPr>
             <w:tcW w:w="1887" w:type="dxa"/>
-            <w:tcMar/>
           </w:tcPr>
           <w:p/>
         </w:tc>
         <w:tc>
           <w:tcPr>
             <w:tcW w:w="1770" w:type="dxa"/>
-            <w:tcMar/>
           </w:tcPr>
           <w:p/>
         </w:tc>
         <w:tc>
           <w:tcPr>
             <w:tcW w:w="1447" w:type="dxa"/>
-            <w:tcMar/>
           </w:tcPr>
           <w:p/>
         </w:tc>
@@ -1528,6 +1453,7 @@
           <w:b/>
           <w:bCs/>
         </w:rPr>
+        <w:lastRenderedPageBreak/>
         <w:t xml:space="preserve">[[ </w:t>
       </w:r>
       <w:r>
@@ -1560,7 +1486,7 @@
       </w:r>
     </w:p>
     <w:sectPr>
-      <w:pgSz w:w="11906" w:h="16838" w:orient="portrait"/>
+      <w:pgSz w:w="11906" w:h="16838"/>
       <w:pgMar w:top="1440" w:right="1440" w:bottom="1440" w:left="1440" w:header="708" w:footer="708" w:gutter="0"/>
       <w:cols w:space="708"/>
       <w:docGrid w:linePitch="360"/>
@@ -1570,11 +1496,11 @@
 </file>
 
 <file path=word/styles.xml><?xml version="1.0" encoding="utf-8"?>
-<w:styles xmlns:wp14="http://schemas.microsoft.com/office/word/2010/wordprocessingDrawing" xmlns:mc="http://schemas.openxmlformats.org/markup-compatibility/2006" xmlns:r="http://schemas.openxmlformats.org/officeDocument/2006/relationships" xmlns:w="http://schemas.openxmlformats.org/wordprocessingml/2006/main" xmlns:w14="http://schemas.microsoft.com/office/word/2010/wordml" xmlns:w15="http://schemas.microsoft.com/office/word/2012/wordml" xmlns:w16cex="http://schemas.microsoft.com/office/word/2018/wordml/cex" xmlns:w16cid="http://schemas.microsoft.com/office/word/2016/wordml/cid" xmlns:w16="http://schemas.microsoft.com/office/word/2018/wordml" xmlns:w16du="http://schemas.microsoft.com/office/word/2023/wordml/word16du" xmlns:w16sdtdh="http://schemas.microsoft.com/office/word/2020/wordml/sdtdatahash" xmlns:w16se="http://schemas.microsoft.com/office/word/2015/wordml/symex" mc:Ignorable="w14 w15 w16se w16cid w16 w16cex w16sdtdh w16du wp14">
+<w:styles xmlns:mc="http://schemas.openxmlformats.org/markup-compatibility/2006" xmlns:r="http://schemas.openxmlformats.org/officeDocument/2006/relationships" xmlns:w="http://schemas.openxmlformats.org/wordprocessingml/2006/main" xmlns:w14="http://schemas.microsoft.com/office/word/2010/wordml" xmlns:w15="http://schemas.microsoft.com/office/word/2012/wordml" xmlns:w16cex="http://schemas.microsoft.com/office/word/2018/wordml/cex" xmlns:w16cid="http://schemas.microsoft.com/office/word/2016/wordml/cid" xmlns:w16="http://schemas.microsoft.com/office/word/2018/wordml" xmlns:w16du="http://schemas.microsoft.com/office/word/2023/wordml/word16du" xmlns:w16sdtdh="http://schemas.microsoft.com/office/word/2020/wordml/sdtdatahash" xmlns:w16sdtfl="http://schemas.microsoft.com/office/word/2024/wordml/sdtformatlock" xmlns:w16se="http://schemas.microsoft.com/office/word/2015/wordml/symex" mc:Ignorable="w14 w15 w16se w16cid w16 w16cex w16sdtdh w16sdtfl w16du">
   <w:docDefaults>
     <w:rPrDefault>
       <w:rPr>
-        <w:rFonts w:asciiTheme="minorHAnsi" w:hAnsiTheme="minorHAnsi" w:eastAsiaTheme="minorHAnsi" w:cstheme="minorBidi"/>
+        <w:rFonts w:asciiTheme="minorHAnsi" w:eastAsiaTheme="minorHAnsi" w:hAnsiTheme="minorHAnsi" w:cstheme="minorBidi"/>
         <w:kern w:val="2"/>
         <w:sz w:val="22"/>
         <w:szCs w:val="22"/>
@@ -1591,14 +1517,14 @@
   <w:latentStyles w:defLockedState="0" w:defUIPriority="99" w:defSemiHidden="0" w:defUnhideWhenUsed="0" w:defQFormat="0" w:count="376">
     <w:lsdException w:name="Normal" w:uiPriority="0" w:qFormat="1"/>
     <w:lsdException w:name="heading 1" w:uiPriority="9" w:qFormat="1"/>
-    <w:lsdException w:name="heading 2" w:uiPriority="9" w:semiHidden="1" w:unhideWhenUsed="1" w:qFormat="1"/>
-    <w:lsdException w:name="heading 3" w:uiPriority="9" w:semiHidden="1" w:unhideWhenUsed="1" w:qFormat="1"/>
-    <w:lsdException w:name="heading 4" w:uiPriority="9" w:semiHidden="1" w:unhideWhenUsed="1" w:qFormat="1"/>
-    <w:lsdException w:name="heading 5" w:uiPriority="9" w:semiHidden="1" w:unhideWhenUsed="1" w:qFormat="1"/>
-    <w:lsdException w:name="heading 6" w:uiPriority="9" w:semiHidden="1" w:unhideWhenUsed="1" w:qFormat="1"/>
-    <w:lsdException w:name="heading 7" w:uiPriority="9" w:semiHidden="1" w:unhideWhenUsed="1" w:qFormat="1"/>
-    <w:lsdException w:name="heading 8" w:uiPriority="9" w:semiHidden="1" w:unhideWhenUsed="1" w:qFormat="1"/>
-    <w:lsdException w:name="heading 9" w:uiPriority="9" w:semiHidden="1" w:unhideWhenUsed="1" w:qFormat="1"/>
+    <w:lsdException w:name="heading 2" w:semiHidden="1" w:uiPriority="9" w:unhideWhenUsed="1" w:qFormat="1"/>
+    <w:lsdException w:name="heading 3" w:semiHidden="1" w:uiPriority="9" w:unhideWhenUsed="1" w:qFormat="1"/>
+    <w:lsdException w:name="heading 4" w:semiHidden="1" w:uiPriority="9" w:unhideWhenUsed="1" w:qFormat="1"/>
+    <w:lsdException w:name="heading 5" w:semiHidden="1" w:uiPriority="9" w:unhideWhenUsed="1" w:qFormat="1"/>
+    <w:lsdException w:name="heading 6" w:semiHidden="1" w:uiPriority="9" w:unhideWhenUsed="1" w:qFormat="1"/>
+    <w:lsdException w:name="heading 7" w:semiHidden="1" w:uiPriority="9" w:unhideWhenUsed="1" w:qFormat="1"/>
+    <w:lsdException w:name="heading 8" w:semiHidden="1" w:uiPriority="9" w:unhideWhenUsed="1" w:qFormat="1"/>
+    <w:lsdException w:name="heading 9" w:semiHidden="1" w:uiPriority="9" w:unhideWhenUsed="1" w:qFormat="1"/>
     <w:lsdException w:name="index 1" w:semiHidden="1" w:unhideWhenUsed="1"/>
     <w:lsdException w:name="index 2" w:semiHidden="1" w:unhideWhenUsed="1"/>
     <w:lsdException w:name="index 3" w:semiHidden="1" w:unhideWhenUsed="1"/>
@@ -1608,22 +1534,22 @@
     <w:lsdException w:name="index 7" w:semiHidden="1" w:unhideWhenUsed="1"/>
     <w:lsdException w:name="index 8" w:semiHidden="1" w:unhideWhenUsed="1"/>
     <w:lsdException w:name="index 9" w:semiHidden="1" w:unhideWhenUsed="1"/>
-    <w:lsdException w:name="toc 1" w:uiPriority="39" w:semiHidden="1" w:unhideWhenUsed="1"/>
-    <w:lsdException w:name="toc 2" w:uiPriority="39" w:semiHidden="1" w:unhideWhenUsed="1"/>
-    <w:lsdException w:name="toc 3" w:uiPriority="39" w:semiHidden="1" w:unhideWhenUsed="1"/>
-    <w:lsdException w:name="toc 4" w:uiPriority="39" w:semiHidden="1" w:unhideWhenUsed="1"/>
-    <w:lsdException w:name="toc 5" w:uiPriority="39" w:semiHidden="1" w:unhideWhenUsed="1"/>
-    <w:lsdException w:name="toc 6" w:uiPriority="39" w:semiHidden="1" w:unhideWhenUsed="1"/>
-    <w:lsdException w:name="toc 7" w:uiPriority="39" w:semiHidden="1" w:unhideWhenUsed="1"/>
-    <w:lsdException w:name="toc 8" w:uiPriority="39" w:semiHidden="1" w:unhideWhenUsed="1"/>
-    <w:lsdException w:name="toc 9" w:uiPriority="39" w:semiHidden="1" w:unhideWhenUsed="1"/>
+    <w:lsdException w:name="toc 1" w:semiHidden="1" w:uiPriority="39" w:unhideWhenUsed="1"/>
+    <w:lsdException w:name="toc 2" w:semiHidden="1" w:uiPriority="39" w:unhideWhenUsed="1"/>
+    <w:lsdException w:name="toc 3" w:semiHidden="1" w:uiPriority="39" w:unhideWhenUsed="1"/>
+    <w:lsdException w:name="toc 4" w:semiHidden="1" w:uiPriority="39" w:unhideWhenUsed="1"/>
+    <w:lsdException w:name="toc 5" w:semiHidden="1" w:uiPriority="39" w:unhideWhenUsed="1"/>
+    <w:lsdException w:name="toc 6" w:semiHidden="1" w:uiPriority="39" w:unhideWhenUsed="1"/>
+    <w:lsdException w:name="toc 7" w:semiHidden="1" w:uiPriority="39" w:unhideWhenUsed="1"/>
+    <w:lsdException w:name="toc 8" w:semiHidden="1" w:uiPriority="39" w:unhideWhenUsed="1"/>
+    <w:lsdException w:name="toc 9" w:semiHidden="1" w:uiPriority="39" w:unhideWhenUsed="1"/>
     <w:lsdException w:name="Normal Indent" w:semiHidden="1" w:unhideWhenUsed="1"/>
     <w:lsdException w:name="footnote text" w:semiHidden="1" w:unhideWhenUsed="1"/>
     <w:lsdException w:name="annotation text" w:semiHidden="1" w:unhideWhenUsed="1"/>
     <w:lsdException w:name="header" w:semiHidden="1" w:unhideWhenUsed="1"/>
     <w:lsdException w:name="footer" w:semiHidden="1" w:unhideWhenUsed="1"/>
     <w:lsdException w:name="index heading" w:semiHidden="1" w:unhideWhenUsed="1"/>
-    <w:lsdException w:name="caption" w:uiPriority="35" w:semiHidden="1" w:unhideWhenUsed="1" w:qFormat="1"/>
+    <w:lsdException w:name="caption" w:semiHidden="1" w:uiPriority="35" w:unhideWhenUsed="1" w:qFormat="1"/>
     <w:lsdException w:name="table of figures" w:semiHidden="1" w:unhideWhenUsed="1"/>
     <w:lsdException w:name="envelope address" w:semiHidden="1" w:unhideWhenUsed="1"/>
     <w:lsdException w:name="envelope return" w:semiHidden="1" w:unhideWhenUsed="1"/>
@@ -1654,7 +1580,7 @@
     <w:lsdException w:name="Title" w:uiPriority="10" w:qFormat="1"/>
     <w:lsdException w:name="Closing" w:semiHidden="1" w:unhideWhenUsed="1"/>
     <w:lsdException w:name="Signature" w:semiHidden="1" w:unhideWhenUsed="1"/>
-    <w:lsdException w:name="Default Paragraph Font" w:uiPriority="1" w:semiHidden="1" w:unhideWhenUsed="1"/>
+    <w:lsdException w:name="Default Paragraph Font" w:semiHidden="1" w:uiPriority="1" w:unhideWhenUsed="1"/>
     <w:lsdException w:name="Body Text" w:semiHidden="1" w:unhideWhenUsed="1"/>
     <w:lsdException w:name="Body Text Indent" w:semiHidden="1" w:unhideWhenUsed="1"/>
     <w:lsdException w:name="List Continue" w:semiHidden="1" w:unhideWhenUsed="1"/>
@@ -1854,8 +1780,8 @@
     <w:lsdException w:name="Subtle Reference" w:uiPriority="31" w:qFormat="1"/>
     <w:lsdException w:name="Intense Reference" w:uiPriority="32" w:qFormat="1"/>
     <w:lsdException w:name="Book Title" w:uiPriority="33" w:qFormat="1"/>
-    <w:lsdException w:name="Bibliography" w:uiPriority="37" w:semiHidden="1" w:unhideWhenUsed="1"/>
-    <w:lsdException w:name="TOC Heading" w:uiPriority="39" w:semiHidden="1" w:unhideWhenUsed="1" w:qFormat="1"/>
+    <w:lsdException w:name="Bibliography" w:semiHidden="1" w:uiPriority="37" w:unhideWhenUsed="1"/>
+    <w:lsdException w:name="TOC Heading" w:semiHidden="1" w:uiPriority="39" w:unhideWhenUsed="1" w:qFormat="1"/>
     <w:lsdException w:name="Plain Table 1" w:uiPriority="41"/>
     <w:lsdException w:name="Plain Table 2" w:uiPriority="42"/>
     <w:lsdException w:name="Plain Table 3" w:uiPriority="43"/>
@@ -1966,7 +1892,7 @@
     <w:lsdException w:name="Unresolved Mention" w:semiHidden="1" w:unhideWhenUsed="1"/>
     <w:lsdException w:name="Smart Link" w:semiHidden="1" w:unhideWhenUsed="1"/>
   </w:latentStyles>
-  <w:style w:type="paragraph" w:styleId="Normal" w:default="1">
+  <w:style w:type="paragraph" w:default="1" w:styleId="Normal">
     <w:name w:val="Normal"/>
     <w:qFormat/>
     <w:rsid w:val="006E466A"/>
@@ -1990,19 +1916,19 @@
       <w:outlineLvl w:val="1"/>
     </w:pPr>
     <w:rPr>
-      <w:rFonts w:asciiTheme="majorHAnsi" w:hAnsiTheme="majorHAnsi" w:eastAsiaTheme="majorEastAsia" w:cstheme="majorBidi"/>
+      <w:rFonts w:asciiTheme="majorHAnsi" w:eastAsiaTheme="majorEastAsia" w:hAnsiTheme="majorHAnsi" w:cstheme="majorBidi"/>
       <w:color w:val="2F5496" w:themeColor="accent1" w:themeShade="BF"/>
       <w:sz w:val="26"/>
       <w:szCs w:val="26"/>
     </w:rPr>
   </w:style>
-  <w:style w:type="character" w:styleId="DefaultParagraphFont" w:default="1">
+  <w:style w:type="character" w:default="1" w:styleId="DefaultParagraphFont">
     <w:name w:val="Default Paragraph Font"/>
     <w:uiPriority w:val="1"/>
     <w:semiHidden/>
     <w:unhideWhenUsed/>
   </w:style>
-  <w:style w:type="table" w:styleId="TableNormal" w:default="1">
+  <w:style w:type="table" w:default="1" w:styleId="TableNormal">
     <w:name w:val="Normal Table"/>
     <w:uiPriority w:val="99"/>
     <w:semiHidden/>
@@ -2017,20 +1943,20 @@
       </w:tblCellMar>
     </w:tblPr>
   </w:style>
-  <w:style w:type="numbering" w:styleId="NoList" w:default="1">
+  <w:style w:type="numbering" w:default="1" w:styleId="NoList">
     <w:name w:val="No List"/>
     <w:uiPriority w:val="99"/>
     <w:semiHidden/>
     <w:unhideWhenUsed/>
   </w:style>
-  <w:style w:type="character" w:styleId="Heading2Char" w:customStyle="1">
+  <w:style w:type="character" w:customStyle="1" w:styleId="Heading2Char">
     <w:name w:val="Heading 2 Char"/>
     <w:basedOn w:val="DefaultParagraphFont"/>
     <w:link w:val="Heading2"/>
     <w:uiPriority w:val="9"/>
     <w:rsid w:val="002C7C20"/>
     <w:rPr>
-      <w:rFonts w:asciiTheme="majorHAnsi" w:hAnsiTheme="majorHAnsi" w:eastAsiaTheme="majorEastAsia" w:cstheme="majorBidi"/>
+      <w:rFonts w:asciiTheme="majorHAnsi" w:eastAsiaTheme="majorEastAsia" w:hAnsiTheme="majorHAnsi" w:cstheme="majorBidi"/>
       <w:color w:val="2F5496" w:themeColor="accent1" w:themeShade="BF"/>
       <w:sz w:val="26"/>
       <w:szCs w:val="26"/>
@@ -2046,12 +1972,12 @@
     </w:pPr>
     <w:tblPr>
       <w:tblBorders>
-        <w:top w:val="single" w:color="auto" w:sz="4" w:space="0"/>
-        <w:left w:val="single" w:color="auto" w:sz="4" w:space="0"/>
-        <w:bottom w:val="single" w:color="auto" w:sz="4" w:space="0"/>
-        <w:right w:val="single" w:color="auto" w:sz="4" w:space="0"/>
-        <w:insideH w:val="single" w:color="auto" w:sz="4" w:space="0"/>
-        <w:insideV w:val="single" w:color="auto" w:sz="4" w:space="0"/>
+        <w:top w:val="single" w:sz="4" w:space="0" w:color="auto"/>
+        <w:left w:val="single" w:sz="4" w:space="0" w:color="auto"/>
+        <w:bottom w:val="single" w:sz="4" w:space="0" w:color="auto"/>
+        <w:right w:val="single" w:sz="4" w:space="0" w:color="auto"/>
+        <w:insideH w:val="single" w:sz="4" w:space="0" w:color="auto"/>
+        <w:insideV w:val="single" w:sz="4" w:space="0" w:color="auto"/>
       </w:tblBorders>
     </w:tblPr>
   </w:style>
@@ -2354,28 +2280,10 @@
 </file>
 
 <file path=customXml/item1.xml><?xml version="1.0" encoding="utf-8"?>
-<p:properties xmlns:p="http://schemas.microsoft.com/office/2006/metadata/properties" xmlns:xsi="http://www.w3.org/2001/XMLSchema-instance" xmlns:pc="http://schemas.microsoft.com/office/infopath/2007/PartnerControls">
-  <documentManagement>
-    <Lastupdated xmlns="ad6e77d6-3da8-4a58-9994-f7491b914137">2024-01-11T08:29:47+00:00</Lastupdated>
-    <UploadedonNoodle xmlns="ad6e77d6-3da8-4a58-9994-f7491b914137">YES</UploadedonNoodle>
-    <lcf76f155ced4ddcb4097134ff3c332f xmlns="ad6e77d6-3da8-4a58-9994-f7491b914137">
-      <Terms xmlns="http://schemas.microsoft.com/office/infopath/2007/PartnerControls"/>
-    </lcf76f155ced4ddcb4097134ff3c332f>
-    <TaxCatchAll xmlns="63d80c95-2e2c-4a15-b6c0-e6e0f9f13b78" xsi:nil="true"/>
-  </documentManagement>
-</p:properties>
+<b:Sources xmlns:b="http://schemas.openxmlformats.org/officeDocument/2006/bibliography" xmlns="http://schemas.openxmlformats.org/officeDocument/2006/bibliography" SelectedStyle="\APASixthEditionOfficeOnline.xsl" StyleName="APA" Version="6"/>
 </file>
 
 <file path=customXml/item2.xml><?xml version="1.0" encoding="utf-8"?>
-<?mso-contentType ?>
-<FormTemplates xmlns="http://schemas.microsoft.com/sharepoint/v3/contenttype/forms">
-  <Display>DocumentLibraryForm</Display>
-  <Edit>DocumentLibraryForm</Edit>
-  <New>DocumentLibraryForm</New>
-</FormTemplates>
-</file>
-
-<file path=customXml/item3.xml><?xml version="1.0" encoding="utf-8"?>
 <ct:contentTypeSchema xmlns:ct="http://schemas.microsoft.com/office/2006/metadata/contentType" xmlns:ma="http://schemas.microsoft.com/office/2006/metadata/properties/metaAttributes" ct:_="" ma:_="" ma:contentTypeName="Document" ma:contentTypeID="0x010100241F11FB2520A144AFE8E349C6A24A87" ma:contentTypeVersion="17" ma:contentTypeDescription="Create a new document." ma:contentTypeScope="" ma:versionID="d2452a54cf23368571f8574c9d9e1dd9">
   <xsd:schema xmlns:xsd="http://www.w3.org/2001/XMLSchema" xmlns:xs="http://www.w3.org/2001/XMLSchema" xmlns:p="http://schemas.microsoft.com/office/2006/metadata/properties" xmlns:ns2="ad6e77d6-3da8-4a58-9994-f7491b914137" xmlns:ns3="63d80c95-2e2c-4a15-b6c0-e6e0f9f13b78" targetNamespace="http://schemas.microsoft.com/office/2006/metadata/properties" ma:root="true" ma:fieldsID="efba14cdc938e596eebac7d22e320723" ns2:_="" ns3:_="">
     <xsd:import namespace="ad6e77d6-3da8-4a58-9994-f7491b914137"/>
@@ -2625,11 +2533,64 @@
 </ct:contentTypeSchema>
 </file>
 
+<file path=customXml/item3.xml><?xml version="1.0" encoding="utf-8"?>
+<?mso-contentType ?>
+<FormTemplates xmlns="http://schemas.microsoft.com/sharepoint/v3/contenttype/forms">
+  <Display>DocumentLibraryForm</Display>
+  <Edit>DocumentLibraryForm</Edit>
+  <New>DocumentLibraryForm</New>
+</FormTemplates>
+</file>
+
 <file path=customXml/item4.xml><?xml version="1.0" encoding="utf-8"?>
-<b:Sources xmlns:b="http://schemas.openxmlformats.org/officeDocument/2006/bibliography" xmlns="http://schemas.openxmlformats.org/officeDocument/2006/bibliography" SelectedStyle="\APASixthEditionOfficeOnline.xsl" StyleName="APA" Version="6"/>
+<p:properties xmlns:p="http://schemas.microsoft.com/office/2006/metadata/properties" xmlns:xsi="http://www.w3.org/2001/XMLSchema-instance" xmlns:pc="http://schemas.microsoft.com/office/infopath/2007/PartnerControls">
+  <documentManagement>
+    <Lastupdated xmlns="ad6e77d6-3da8-4a58-9994-f7491b914137">2024-01-11T08:29:47+00:00</Lastupdated>
+    <UploadedonNoodle xmlns="ad6e77d6-3da8-4a58-9994-f7491b914137">YES</UploadedonNoodle>
+    <lcf76f155ced4ddcb4097134ff3c332f xmlns="ad6e77d6-3da8-4a58-9994-f7491b914137">
+      <Terms xmlns="http://schemas.microsoft.com/office/infopath/2007/PartnerControls"/>
+    </lcf76f155ced4ddcb4097134ff3c332f>
+    <TaxCatchAll xmlns="63d80c95-2e2c-4a15-b6c0-e6e0f9f13b78" xsi:nil="true"/>
+  </documentManagement>
+</p:properties>
 </file>
 
 <file path=customXml/itemProps1.xml><?xml version="1.0" encoding="utf-8"?>
+<ds:datastoreItem xmlns:ds="http://schemas.openxmlformats.org/officeDocument/2006/customXml" ds:itemID="{4A51D73B-DCAB-4222-B85B-A6DC4E29BB31}">
+  <ds:schemaRefs>
+    <ds:schemaRef ds:uri="http://schemas.openxmlformats.org/officeDocument/2006/bibliography"/>
+  </ds:schemaRefs>
+</ds:datastoreItem>
+</file>
+
+<file path=customXml/itemProps2.xml><?xml version="1.0" encoding="utf-8"?>
+<ds:datastoreItem xmlns:ds="http://schemas.openxmlformats.org/officeDocument/2006/customXml" ds:itemID="{53504F58-4501-400B-B7A5-327C8E6DD670}">
+  <ds:schemaRefs>
+    <ds:schemaRef ds:uri="http://schemas.microsoft.com/office/2006/metadata/contentType"/>
+    <ds:schemaRef ds:uri="http://schemas.microsoft.com/office/2006/metadata/properties/metaAttributes"/>
+    <ds:schemaRef ds:uri="http://www.w3.org/2001/XMLSchema"/>
+    <ds:schemaRef ds:uri="http://schemas.microsoft.com/office/2006/metadata/properties"/>
+    <ds:schemaRef ds:uri="ad6e77d6-3da8-4a58-9994-f7491b914137"/>
+    <ds:schemaRef ds:uri="63d80c95-2e2c-4a15-b6c0-e6e0f9f13b78"/>
+    <ds:schemaRef ds:uri="http://schemas.microsoft.com/office/2006/documentManagement/types"/>
+    <ds:schemaRef ds:uri="http://schemas.microsoft.com/office/infopath/2007/PartnerControls"/>
+    <ds:schemaRef ds:uri="http://schemas.openxmlformats.org/package/2006/metadata/core-properties"/>
+    <ds:schemaRef ds:uri="http://purl.org/dc/elements/1.1/"/>
+    <ds:schemaRef ds:uri="http://purl.org/dc/terms/"/>
+    <ds:schemaRef ds:uri="http://schemas.microsoft.com/internal/obd"/>
+  </ds:schemaRefs>
+</ds:datastoreItem>
+</file>
+
+<file path=customXml/itemProps3.xml><?xml version="1.0" encoding="utf-8"?>
+<ds:datastoreItem xmlns:ds="http://schemas.openxmlformats.org/officeDocument/2006/customXml" ds:itemID="{E97274DE-6863-4CCA-87BD-09C5F4B47A49}">
+  <ds:schemaRefs>
+    <ds:schemaRef ds:uri="http://schemas.microsoft.com/sharepoint/v3/contenttype/forms"/>
+  </ds:schemaRefs>
+</ds:datastoreItem>
+</file>
+
+<file path=customXml/itemProps4.xml><?xml version="1.0" encoding="utf-8"?>
 <ds:datastoreItem xmlns:ds="http://schemas.openxmlformats.org/officeDocument/2006/customXml" ds:itemID="{5A661333-BBD7-4F00-9D72-A8974B98AFA8}">
   <ds:schemaRefs>
     <ds:schemaRef ds:uri="http://schemas.microsoft.com/office/2006/metadata/properties"/>
@@ -2638,24 +2599,4 @@
     <ds:schemaRef ds:uri="63d80c95-2e2c-4a15-b6c0-e6e0f9f13b78"/>
   </ds:schemaRefs>
 </ds:datastoreItem>
-</file>
-
-<file path=customXml/itemProps2.xml><?xml version="1.0" encoding="utf-8"?>
-<ds:datastoreItem xmlns:ds="http://schemas.openxmlformats.org/officeDocument/2006/customXml" ds:itemID="{E97274DE-6863-4CCA-87BD-09C5F4B47A49}">
-  <ds:schemaRefs>
-    <ds:schemaRef ds:uri="http://schemas.microsoft.com/sharepoint/v3/contenttype/forms"/>
-  </ds:schemaRefs>
-</ds:datastoreItem>
-</file>
-
-<file path=customXml/itemProps3.xml><?xml version="1.0" encoding="utf-8"?>
-<ds:datastoreItem xmlns:ds="http://schemas.openxmlformats.org/officeDocument/2006/customXml" ds:itemID="{53504F58-4501-400B-B7A5-327C8E6DD670}"/>
-</file>
-
-<file path=customXml/itemProps4.xml><?xml version="1.0" encoding="utf-8"?>
-<ds:datastoreItem xmlns:ds="http://schemas.openxmlformats.org/officeDocument/2006/customXml" ds:itemID="{4A51D73B-DCAB-4222-B85B-A6DC4E29BB31}">
-  <ds:schemaRefs>
-    <ds:schemaRef ds:uri="http://schemas.openxmlformats.org/officeDocument/2006/bibliography"/>
-  </ds:schemaRefs>
-</ds:datastoreItem>
 </file>
</xml_diff>